<commit_message>
Update Análise Teórica in relatorio.docx
</commit_message>
<xml_diff>
--- a/Relatorio - P1 ASA.docx
+++ b/Relatorio - P1 ASA.docx
@@ -1603,13 +1603,7 @@
         <w:rPr>
           <w:lang w:val="pt-PT"/>
         </w:rPr>
-        <w:t xml:space="preserve">Para o problema 2 </w:t>
-      </w:r>
-      <w:r>
-        <w:rPr>
-          <w:lang w:val="pt-PT"/>
-        </w:rPr>
-        <w:t xml:space="preserve">inicializamos o vetor </w:t>
+        <w:t xml:space="preserve">Para o problema 2 inicializamos o vetor </w:t>
       </w:r>
       <w:proofErr w:type="spellStart"/>
       <w:r>
@@ -1623,13 +1617,7 @@
         <w:rPr>
           <w:lang w:val="pt-PT"/>
         </w:rPr>
-        <w:t xml:space="preserve"> todo a </w:t>
-      </w:r>
-      <w:r>
-        <w:rPr>
-          <w:lang w:val="pt-PT"/>
-        </w:rPr>
-        <w:t xml:space="preserve">0, pois ao </w:t>
+        <w:t xml:space="preserve"> todo a 0, pois ao </w:t>
       </w:r>
       <w:proofErr w:type="gramStart"/>
       <w:r>
@@ -1796,33 +1784,6 @@
           <w:lang w:val="pt-PT"/>
         </w:rPr>
         <w:t>Análise teórica da complexidade total e das várias etapas da solução proposta.</w:t>
-      </w:r>
-    </w:p>
-    <w:p>
-      <w:pPr>
-        <w:spacing w:before="240" w:line="240" w:lineRule="auto"/>
-        <w:rPr>
-          <w:lang w:val="pt-PT"/>
-        </w:rPr>
-      </w:pPr>
-      <w:r>
-        <w:rPr>
-          <w:lang w:val="pt-PT"/>
-        </w:rPr>
-        <w:t>Inserir aqui um pseudo código de muito alto nível a indicar a complexidade de cada etapa.</w:t>
-      </w:r>
-    </w:p>
-    <w:p>
-      <w:pPr>
-        <w:spacing w:before="240" w:line="240" w:lineRule="auto"/>
-      </w:pPr>
-      <w:proofErr w:type="spellStart"/>
-      <w:r>
-        <w:t>Exemplo</w:t>
-      </w:r>
-      <w:proofErr w:type="spellEnd"/>
-      <w:r>
-        <w:t>:</w:t>
       </w:r>
     </w:p>
     <w:p>
@@ -1832,15 +1793,21 @@
           <w:numId w:val="1"/>
         </w:numPr>
         <w:spacing w:before="240"/>
-      </w:pPr>
-      <w:r>
-        <w:rPr>
-          <w:lang w:val="pt-PT"/>
-        </w:rPr>
-        <w:t xml:space="preserve">Leitura dos dados de entrada: simples leitura do input, com ciclo(s) a depender de linearmente/quadraticamente/… de V/E/V+E/… </w:t>
-      </w:r>
-      <w:r>
-        <w:t>Logo, Θ(V)</w:t>
+        <w:rPr>
+          <w:lang w:val="pt-PT"/>
+        </w:rPr>
+      </w:pPr>
+      <w:r>
+        <w:rPr>
+          <w:lang w:val="pt-PT"/>
+        </w:rPr>
+        <w:t xml:space="preserve">Leitura dos dados de entrada: simples leitura do input, com ciclo(s) a </w:t>
+      </w:r>
+      <w:r>
+        <w:rPr>
+          <w:lang w:val="pt-PT"/>
+        </w:rPr>
+        <w:t>depender linearmente O(n)</w:t>
       </w:r>
     </w:p>
     <w:p>
@@ -1849,6 +1816,9 @@
           <w:ilvl w:val="0"/>
           <w:numId w:val="1"/>
         </w:numPr>
+        <w:rPr>
+          <w:lang w:val="pt-PT"/>
+        </w:rPr>
       </w:pPr>
       <w:r>
         <w:rPr>
@@ -1857,7 +1827,30 @@
         <w:t xml:space="preserve">Processamento da instância para fazer alguma coisa. </w:t>
       </w:r>
       <w:r>
-        <w:t>Logo, O(??)</w:t>
+        <w:rPr>
+          <w:lang w:val="pt-PT"/>
+        </w:rPr>
+        <w:t xml:space="preserve">Logo, </w:t>
+      </w:r>
+      <w:proofErr w:type="gramStart"/>
+      <w:r>
+        <w:rPr>
+          <w:lang w:val="pt-PT"/>
+        </w:rPr>
+        <w:t>O(</w:t>
+      </w:r>
+      <w:proofErr w:type="gramEnd"/>
+      <w:r>
+        <w:rPr>
+          <w:lang w:val="pt-PT"/>
+        </w:rPr>
+        <w:t>1</w:t>
+      </w:r>
+      <w:r>
+        <w:rPr>
+          <w:lang w:val="pt-PT"/>
+        </w:rPr>
+        <w:t>)</w:t>
       </w:r>
     </w:p>
     <w:p>
@@ -1866,23 +1859,83 @@
           <w:ilvl w:val="0"/>
           <w:numId w:val="1"/>
         </w:numPr>
-      </w:pPr>
-      <w:r>
-        <w:rPr>
-          <w:lang w:val="pt-PT"/>
-        </w:rPr>
-        <w:t xml:space="preserve">Aplicação do algoritmo X para fazer algo. </w:t>
-      </w:r>
-      <w:r>
-        <w:t>Logo, O</w:t>
+        <w:rPr>
+          <w:lang w:val="pt-PT"/>
+        </w:rPr>
+      </w:pPr>
+      <w:r>
+        <w:rPr>
+          <w:lang w:val="pt-PT"/>
+        </w:rPr>
+        <w:t xml:space="preserve">Aplicação do algoritmo </w:t>
+      </w:r>
+      <w:r>
+        <w:rPr>
+          <w:lang w:val="pt-PT"/>
+        </w:rPr>
+        <w:t xml:space="preserve">1 </w:t>
+      </w:r>
+      <w:r>
+        <w:rPr>
+          <w:lang w:val="pt-PT"/>
+        </w:rPr>
+        <w:t>para</w:t>
+      </w:r>
+      <w:r>
+        <w:rPr>
+          <w:lang w:val="pt-PT"/>
+        </w:rPr>
+        <w:t xml:space="preserve"> encontrar a </w:t>
       </w:r>
       <w:proofErr w:type="gramStart"/>
       <w:r>
-        <w:t>(?X</w:t>
+        <w:rPr>
+          <w:lang w:val="pt-PT"/>
+        </w:rPr>
+        <w:t>numero</w:t>
       </w:r>
       <w:proofErr w:type="gramEnd"/>
       <w:r>
-        <w:t>?X)</w:t>
+        <w:rPr>
+          <w:lang w:val="pt-PT"/>
+        </w:rPr>
+        <w:t xml:space="preserve"> e o tamanho das maiores subsequências crescentes</w:t>
+      </w:r>
+      <w:r>
+        <w:rPr>
+          <w:lang w:val="pt-PT"/>
+        </w:rPr>
+        <w:t xml:space="preserve"> n</w:t>
+      </w:r>
+      <w:r>
+        <w:rPr>
+          <w:lang w:val="pt-PT"/>
+        </w:rPr>
+        <w:t>uma lista com n elementos</w:t>
+      </w:r>
+      <w:r>
+        <w:rPr>
+          <w:lang w:val="pt-PT"/>
+        </w:rPr>
+        <w:t xml:space="preserve">. </w:t>
+      </w:r>
+      <w:r>
+        <w:rPr>
+          <w:lang w:val="pt-PT"/>
+        </w:rPr>
+        <w:t>Logo, O(</w:t>
+      </w:r>
+      <w:r>
+        <w:rPr>
+          <w:lang w:val="pt-PT"/>
+        </w:rPr>
+        <w:t>n^2</w:t>
+      </w:r>
+      <w:r>
+        <w:rPr>
+          <w:lang w:val="pt-PT"/>
+        </w:rPr>
+        <w:t>)</w:t>
       </w:r>
     </w:p>
     <w:p>
@@ -1891,23 +1944,138 @@
           <w:ilvl w:val="0"/>
           <w:numId w:val="1"/>
         </w:numPr>
-      </w:pPr>
-      <w:r>
-        <w:rPr>
-          <w:lang w:val="pt-PT"/>
-        </w:rPr>
-        <w:t xml:space="preserve">Transformação dos dados com uma dada finalidade. </w:t>
-      </w:r>
-      <w:r>
+        <w:rPr>
+          <w:lang w:val="pt-PT"/>
+        </w:rPr>
+      </w:pPr>
+      <w:r>
+        <w:rPr>
+          <w:lang w:val="pt-PT"/>
+        </w:rPr>
+        <w:t xml:space="preserve">Aplicação do algoritmo </w:t>
+      </w:r>
+      <w:r>
+        <w:rPr>
+          <w:lang w:val="pt-PT"/>
+        </w:rPr>
+        <w:t>2</w:t>
+      </w:r>
+      <w:r>
+        <w:rPr>
+          <w:lang w:val="pt-PT"/>
+        </w:rPr>
+        <w:t xml:space="preserve"> </w:t>
+      </w:r>
+      <w:r>
+        <w:rPr>
+          <w:lang w:val="pt-PT"/>
+        </w:rPr>
+        <w:t>para</w:t>
+      </w:r>
+      <w:r>
+        <w:rPr>
+          <w:lang w:val="pt-PT"/>
+        </w:rPr>
+        <w:t xml:space="preserve"> encontrar tamanho da maior subsequência </w:t>
+      </w:r>
+      <w:r>
+        <w:rPr>
+          <w:lang w:val="pt-PT"/>
+        </w:rPr>
+        <w:t xml:space="preserve">comum </w:t>
+      </w:r>
+      <w:r>
+        <w:rPr>
+          <w:lang w:val="pt-PT"/>
+        </w:rPr>
+        <w:t>crescente</w:t>
+      </w:r>
+      <w:r>
+        <w:rPr>
+          <w:lang w:val="pt-PT"/>
+        </w:rPr>
+        <w:t xml:space="preserve"> entre uma lista com n elementos e outra com m elementos</w:t>
+      </w:r>
+      <w:r>
+        <w:rPr>
+          <w:lang w:val="pt-PT"/>
+        </w:rPr>
+        <w:t xml:space="preserve">. </w:t>
+      </w:r>
+      <w:r>
+        <w:rPr>
+          <w:lang w:val="pt-PT"/>
+        </w:rPr>
+        <w:t>Logo, O(</w:t>
+      </w:r>
+      <w:r>
+        <w:rPr>
+          <w:lang w:val="pt-PT"/>
+        </w:rPr>
+        <w:t>n</w:t>
+      </w:r>
+      <w:r>
+        <w:rPr>
+          <w:lang w:val="pt-PT"/>
+        </w:rPr>
+        <w:t>*m</w:t>
+      </w:r>
+      <w:r>
+        <w:rPr>
+          <w:lang w:val="pt-PT"/>
+        </w:rPr>
+        <w:t>)</w:t>
+      </w:r>
+    </w:p>
+    <w:p>
+      <w:pPr>
+        <w:numPr>
+          <w:ilvl w:val="0"/>
+          <w:numId w:val="1"/>
+        </w:numPr>
+        <w:rPr>
+          <w:lang w:val="pt-PT"/>
+        </w:rPr>
+      </w:pPr>
+      <w:proofErr w:type="gramStart"/>
+      <w:r>
+        <w:rPr>
+          <w:lang w:val="pt-PT"/>
+        </w:rPr>
+        <w:t>Calculo</w:t>
+      </w:r>
+      <w:proofErr w:type="gramEnd"/>
+      <w:r>
+        <w:rPr>
+          <w:lang w:val="pt-PT"/>
+        </w:rPr>
+        <w:t xml:space="preserve"> do numero de listas com o maior tamanho </w:t>
+      </w:r>
+      <w:proofErr w:type="spellStart"/>
+      <w:r>
+        <w:rPr>
+          <w:lang w:val="pt-PT"/>
+        </w:rPr>
+        <w:t>possivel</w:t>
+      </w:r>
+      <w:proofErr w:type="spellEnd"/>
+      <w:r>
+        <w:rPr>
+          <w:lang w:val="pt-PT"/>
+        </w:rPr>
+        <w:t xml:space="preserve">. </w:t>
+      </w:r>
+      <w:r>
+        <w:rPr>
+          <w:lang w:val="pt-PT"/>
+        </w:rPr>
         <w:t>O</w:t>
       </w:r>
-      <w:proofErr w:type="gramStart"/>
-      <w:r>
-        <w:t>(?Y</w:t>
-      </w:r>
-      <w:proofErr w:type="gramEnd"/>
-      <w:r>
-        <w:t>?Y?)</w:t>
+      <w:r>
+        <w:rPr>
+          <w:lang w:val="pt-PT"/>
+        </w:rPr>
+        <w:t>(n^2)</w:t>
       </w:r>
     </w:p>
     <w:p>
@@ -1918,13 +2086,8 @@
         </w:numPr>
         <w:spacing w:after="240"/>
       </w:pPr>
-      <w:proofErr w:type="spellStart"/>
-      <w:r>
-        <w:t>Apresentação</w:t>
-      </w:r>
-      <w:proofErr w:type="spellEnd"/>
-      <w:r>
-        <w:t xml:space="preserve"> dos dados. </w:t>
+      <w:r>
+        <w:t xml:space="preserve">Apresentação dos dados. </w:t>
       </w:r>
       <w:proofErr w:type="gramStart"/>
       <w:r>
@@ -1932,7 +2095,10 @@
       </w:r>
       <w:proofErr w:type="gramEnd"/>
       <w:r>
-        <w:t>???)</w:t>
+        <w:t>1</w:t>
+      </w:r>
+      <w:r>
+        <w:t>)</w:t>
       </w:r>
     </w:p>
     <w:p>
@@ -1946,7 +2112,25 @@
         <w:rPr>
           <w:lang w:val="pt-PT"/>
         </w:rPr>
-        <w:t>Complexidade global da solução: O(!??!)</w:t>
+        <w:t>Complexidade da solução</w:t>
+      </w:r>
+      <w:r>
+        <w:rPr>
+          <w:lang w:val="pt-PT"/>
+        </w:rPr>
+        <w:t xml:space="preserve"> do 1º algoritmo</w:t>
+      </w:r>
+      <w:r>
+        <w:rPr>
+          <w:lang w:val="pt-PT"/>
+        </w:rPr>
+        <w:t>: O</w:t>
+      </w:r>
+      <w:r>
+        <w:rPr>
+          <w:lang w:val="pt-PT"/>
+        </w:rPr>
+        <w:t xml:space="preserve">(n^2) </w:t>
       </w:r>
     </w:p>
     <w:p>
@@ -1956,6 +2140,86 @@
           <w:lang w:val="pt-PT"/>
         </w:rPr>
       </w:pPr>
+      <w:r>
+        <w:rPr>
+          <w:lang w:val="pt-PT"/>
+        </w:rPr>
+        <w:t>Complexidade da solução</w:t>
+      </w:r>
+      <w:r>
+        <w:rPr>
+          <w:lang w:val="pt-PT"/>
+        </w:rPr>
+        <w:t xml:space="preserve"> do </w:t>
+      </w:r>
+      <w:r>
+        <w:rPr>
+          <w:lang w:val="pt-PT"/>
+        </w:rPr>
+        <w:t>2</w:t>
+      </w:r>
+      <w:r>
+        <w:rPr>
+          <w:lang w:val="pt-PT"/>
+        </w:rPr>
+        <w:t>º algoritmo</w:t>
+      </w:r>
+      <w:r>
+        <w:rPr>
+          <w:lang w:val="pt-PT"/>
+        </w:rPr>
+        <w:t>: O</w:t>
+      </w:r>
+      <w:r>
+        <w:rPr>
+          <w:lang w:val="pt-PT"/>
+        </w:rPr>
+        <w:t>(n</w:t>
+      </w:r>
+      <w:r>
+        <w:rPr>
+          <w:lang w:val="pt-PT"/>
+        </w:rPr>
+        <w:t>*m</w:t>
+      </w:r>
+      <w:r>
+        <w:rPr>
+          <w:lang w:val="pt-PT"/>
+        </w:rPr>
+        <w:t xml:space="preserve">) </w:t>
+      </w:r>
+    </w:p>
+    <w:p>
+      <w:pPr>
+        <w:spacing w:before="240" w:after="240"/>
+        <w:rPr>
+          <w:lang w:val="pt-PT"/>
+        </w:rPr>
+      </w:pPr>
+    </w:p>
+    <w:p>
+      <w:pPr>
+        <w:spacing w:before="240" w:after="240"/>
+        <w:rPr>
+          <w:lang w:val="pt-PT"/>
+        </w:rPr>
+      </w:pPr>
+    </w:p>
+    <w:p>
+      <w:pPr>
+        <w:spacing w:before="240" w:after="240"/>
+        <w:rPr>
+          <w:lang w:val="pt-PT"/>
+        </w:rPr>
+      </w:pPr>
+    </w:p>
+    <w:p>
+      <w:pPr>
+        <w:spacing w:before="240" w:after="240"/>
+        <w:rPr>
+          <w:lang w:val="pt-PT"/>
+        </w:rPr>
+      </w:pPr>
     </w:p>
     <w:p>
       <w:pPr>
@@ -2033,74 +2297,16 @@
       <w:pPr>
         <w:spacing w:before="240" w:line="240" w:lineRule="auto"/>
         <w:rPr>
-          <w:lang w:val="pt-PT"/>
-        </w:rPr>
-      </w:pPr>
-    </w:p>
-    <w:p>
-      <w:pPr>
-        <w:spacing w:before="240" w:line="240" w:lineRule="auto"/>
-        <w:rPr>
-          <w:lang w:val="pt-PT"/>
-        </w:rPr>
-      </w:pPr>
-    </w:p>
-    <w:p>
-      <w:pPr>
-        <w:spacing w:before="240" w:line="240" w:lineRule="auto"/>
-        <w:rPr>
-          <w:lang w:val="pt-PT"/>
-        </w:rPr>
-      </w:pPr>
-    </w:p>
-    <w:p>
-      <w:pPr>
-        <w:spacing w:before="240" w:line="240" w:lineRule="auto"/>
-        <w:rPr>
-          <w:lang w:val="pt-PT"/>
-        </w:rPr>
-      </w:pPr>
-    </w:p>
-    <w:p>
-      <w:pPr>
-        <w:spacing w:before="240" w:line="240" w:lineRule="auto"/>
-        <w:rPr>
           <w:b/>
           <w:lang w:val="pt-PT"/>
         </w:rPr>
       </w:pPr>
-    </w:p>
-    <w:p>
-      <w:pPr>
-        <w:spacing w:before="240" w:line="240" w:lineRule="auto"/>
+      <w:r>
         <w:rPr>
           <w:b/>
           <w:lang w:val="pt-PT"/>
         </w:rPr>
-      </w:pPr>
-    </w:p>
-    <w:p>
-      <w:pPr>
-        <w:spacing w:before="240" w:line="240" w:lineRule="auto"/>
-        <w:rPr>
-          <w:b/>
-          <w:lang w:val="pt-PT"/>
-        </w:rPr>
-      </w:pPr>
-    </w:p>
-    <w:p>
-      <w:pPr>
-        <w:spacing w:before="240" w:line="240" w:lineRule="auto"/>
-        <w:rPr>
-          <w:b/>
-          <w:lang w:val="pt-PT"/>
-        </w:rPr>
-      </w:pPr>
-      <w:r>
-        <w:rPr>
-          <w:b/>
-          <w:lang w:val="pt-PT"/>
-        </w:rPr>
+        <w:lastRenderedPageBreak/>
         <w:t>Avaliação Experimental dos Resultados</w:t>
       </w:r>
     </w:p>
@@ -3334,6 +3540,17 @@
       <w:lang w:val="pt-PT"/>
     </w:rPr>
   </w:style>
+  <w:style w:type="paragraph" w:styleId="PargrafodaLista">
+    <w:name w:val="List Paragraph"/>
+    <w:basedOn w:val="Normal"/>
+    <w:uiPriority w:val="34"/>
+    <w:qFormat/>
+    <w:rsid w:val="00025C46"/>
+    <w:pPr>
+      <w:ind w:left="720"/>
+      <w:contextualSpacing/>
+    </w:pPr>
+  </w:style>
 </w:styles>
 </file>
 

</xml_diff>

<commit_message>
Update Descrição do Problema e da Solução in relatorio.docx
</commit_message>
<xml_diff>
--- a/Relatorio - P1 ASA.docx
+++ b/Relatorio - P1 ASA.docx
@@ -34,1644 +34,66 @@
     </w:p>
     <w:p>
       <w:pPr>
-        <w:pStyle w:val="NormalWeb"/>
-      </w:pPr>
-      <w:r>
-        <w:rPr>
-          <w:rFonts w:ascii="NimbusRomNo9L" w:hAnsi="NimbusRomNo9L"/>
-        </w:rPr>
-        <w:t xml:space="preserve">Problema 1 Dada uma </w:t>
+        <w:spacing w:before="240" w:line="240" w:lineRule="auto"/>
+        <w:rPr>
+          <w:lang w:val="pt-PT"/>
+        </w:rPr>
+      </w:pPr>
+      <w:r>
+        <w:rPr>
+          <w:lang w:val="pt-PT"/>
+        </w:rPr>
+        <w:t>Para ambos os problemas para descobrir o tamanho da maior subsequência possível, a ideia é ter um vetor</w:t>
+      </w:r>
+      <w:r>
+        <w:rPr>
+          <w:lang w:val="pt-PT"/>
+        </w:rPr>
+        <w:t xml:space="preserve"> (</w:t>
+      </w:r>
+      <w:r>
+        <w:rPr>
+          <w:lang w:val="pt-PT"/>
+        </w:rPr>
+        <w:t>lensList</w:t>
+      </w:r>
+      <w:r>
+        <w:rPr>
+          <w:lang w:val="pt-PT"/>
+        </w:rPr>
+        <w:t>)</w:t>
+      </w:r>
+      <w:r>
+        <w:rPr>
+          <w:lang w:val="pt-PT"/>
+        </w:rPr>
+        <w:t xml:space="preserve"> em que na mesma posição de um certo elemento teria o tamanho máximo de uma subsequência crescente que acaba nesse elemento</w:t>
+      </w:r>
+      <w:r>
+        <w:rPr>
+          <w:lang w:val="pt-PT"/>
+        </w:rPr>
+        <w:t xml:space="preserve">, </w:t>
+      </w:r>
+      <w:r>
+        <w:rPr>
+          <w:lang w:val="pt-PT"/>
+        </w:rPr>
+        <w:t xml:space="preserve">para o problema 1 teremos uma lista adicional para quantas subsequências crescentes existem com o tamanho dito na </w:t>
       </w:r>
       <w:proofErr w:type="spellStart"/>
       <w:r>
         <w:rPr>
-          <w:rFonts w:ascii="NimbusRomNo9L" w:hAnsi="NimbusRomNo9L"/>
-        </w:rPr>
-        <w:t>sequência</w:t>
-      </w:r>
-      <w:r>
-        <w:rPr>
-          <w:rFonts w:ascii="Cambria Math" w:hAnsi="Cambria Math" w:cs="Cambria Math"/>
-        </w:rPr>
-        <w:t>⃗</w:t>
-      </w:r>
-      <w:r>
-        <w:rPr>
-          <w:rFonts w:ascii="NimbusRomNo9L" w:hAnsi="NimbusRomNo9L"/>
-          <w:i/>
-          <w:iCs/>
-        </w:rPr>
-        <w:t>x</w:t>
+          <w:lang w:val="pt-PT"/>
+        </w:rPr>
+        <w:t>lensList</w:t>
       </w:r>
       <w:proofErr w:type="spellEnd"/>
       <w:r>
         <w:rPr>
-          <w:rFonts w:ascii="NimbusRomNo9L" w:hAnsi="NimbusRomNo9L"/>
-          <w:i/>
-          <w:iCs/>
-        </w:rPr>
-        <w:t xml:space="preserve"> </w:t>
-      </w:r>
-      <w:r>
-        <w:rPr>
-          <w:rFonts w:ascii="CMR10" w:hAnsi="CMR10"/>
-        </w:rPr>
-        <w:t xml:space="preserve">= </w:t>
-      </w:r>
-      <w:r>
-        <w:rPr>
-          <w:rFonts w:ascii="Cambria Math" w:hAnsi="Cambria Math" w:cs="Cambria Math"/>
-        </w:rPr>
-        <w:t>⟨</w:t>
-      </w:r>
-      <w:r>
-        <w:rPr>
-          <w:rFonts w:ascii="NimbusRomNo9L" w:hAnsi="NimbusRomNo9L"/>
-          <w:i/>
-          <w:iCs/>
-        </w:rPr>
-        <w:t>x</w:t>
-      </w:r>
-      <w:proofErr w:type="gramStart"/>
-      <w:r>
-        <w:rPr>
-          <w:rFonts w:ascii="NimbusRomNo9L" w:hAnsi="NimbusRomNo9L"/>
-          <w:position w:val="-4"/>
-          <w:sz w:val="18"/>
-          <w:szCs w:val="18"/>
-        </w:rPr>
-        <w:t>0</w:t>
-      </w:r>
-      <w:r>
-        <w:rPr>
-          <w:rFonts w:ascii="CMMI10" w:hAnsi="CMMI10"/>
-        </w:rPr>
-        <w:t>,</w:t>
-      </w:r>
-      <w:r>
-        <w:rPr>
-          <w:rFonts w:ascii="NimbusRomNo9L" w:hAnsi="NimbusRomNo9L"/>
-          <w:i/>
-          <w:iCs/>
-        </w:rPr>
-        <w:t>x</w:t>
-      </w:r>
-      <w:proofErr w:type="gramEnd"/>
-      <w:r>
-        <w:rPr>
-          <w:rFonts w:ascii="NimbusRomNo9L" w:hAnsi="NimbusRomNo9L"/>
-          <w:position w:val="-4"/>
-          <w:sz w:val="18"/>
-          <w:szCs w:val="18"/>
-        </w:rPr>
-        <w:t>1</w:t>
-      </w:r>
-      <w:r>
-        <w:rPr>
-          <w:rFonts w:ascii="CMMI10" w:hAnsi="CMMI10"/>
-        </w:rPr>
-        <w:t>,...,</w:t>
-      </w:r>
-      <w:r>
-        <w:rPr>
-          <w:rFonts w:ascii="NimbusRomNo9L" w:hAnsi="NimbusRomNo9L"/>
-          <w:i/>
-          <w:iCs/>
-        </w:rPr>
-        <w:t>x</w:t>
-      </w:r>
-      <w:r>
-        <w:rPr>
-          <w:rFonts w:ascii="NimbusRomNo9L" w:hAnsi="NimbusRomNo9L"/>
-          <w:i/>
-          <w:iCs/>
-          <w:position w:val="-4"/>
-          <w:sz w:val="18"/>
-          <w:szCs w:val="18"/>
-        </w:rPr>
-        <w:t>k</w:t>
-      </w:r>
-      <w:r>
-        <w:rPr>
-          <w:rFonts w:ascii="Cambria Math" w:hAnsi="Cambria Math" w:cs="Cambria Math"/>
-        </w:rPr>
-        <w:t>⟩</w:t>
-      </w:r>
-      <w:r>
-        <w:rPr>
-          <w:rFonts w:ascii="CMSY10" w:hAnsi="CMSY10"/>
-        </w:rPr>
-        <w:t xml:space="preserve"> </w:t>
-      </w:r>
-      <w:r>
-        <w:rPr>
-          <w:rFonts w:ascii="NimbusRomNo9L" w:hAnsi="NimbusRomNo9L"/>
-        </w:rPr>
-        <w:t xml:space="preserve">de inteiros, pretende calcular-se o </w:t>
-      </w:r>
-      <w:proofErr w:type="spellStart"/>
-      <w:r>
-        <w:rPr>
-          <w:rFonts w:ascii="NimbusRomNo9L" w:hAnsi="NimbusRomNo9L"/>
-        </w:rPr>
-        <w:t>tama</w:t>
-      </w:r>
-      <w:proofErr w:type="spellEnd"/>
-      <w:r>
-        <w:rPr>
-          <w:rFonts w:ascii="NimbusRomNo9L" w:hAnsi="NimbusRomNo9L"/>
-        </w:rPr>
-        <w:t xml:space="preserve">- </w:t>
-      </w:r>
-      <w:proofErr w:type="spellStart"/>
-      <w:r>
-        <w:rPr>
-          <w:rFonts w:ascii="NimbusRomNo9L" w:hAnsi="NimbusRomNo9L"/>
-        </w:rPr>
-        <w:t>nho</w:t>
-      </w:r>
-      <w:proofErr w:type="spellEnd"/>
-      <w:r>
-        <w:rPr>
-          <w:rFonts w:ascii="NimbusRomNo9L" w:hAnsi="NimbusRomNo9L"/>
-        </w:rPr>
-        <w:t xml:space="preserve"> da maior </w:t>
-      </w:r>
-      <w:proofErr w:type="spellStart"/>
-      <w:r>
-        <w:rPr>
-          <w:rFonts w:ascii="NimbusRomNo9L" w:hAnsi="NimbusRomNo9L"/>
-        </w:rPr>
-        <w:t>subsequência</w:t>
-      </w:r>
-      <w:proofErr w:type="spellEnd"/>
-      <w:r>
-        <w:rPr>
-          <w:rFonts w:ascii="NimbusRomNo9L" w:hAnsi="NimbusRomNo9L"/>
-        </w:rPr>
-        <w:t xml:space="preserve"> estritamente crescente de </w:t>
-      </w:r>
-      <w:r>
-        <w:rPr>
-          <w:rFonts w:ascii="Cambria Math" w:hAnsi="Cambria Math" w:cs="Cambria Math"/>
-        </w:rPr>
-        <w:t>⃗</w:t>
-      </w:r>
-      <w:r>
-        <w:rPr>
-          <w:rFonts w:ascii="NimbusRomNo9L" w:hAnsi="NimbusRomNo9L"/>
-          <w:i/>
-          <w:iCs/>
-        </w:rPr>
-        <w:t>x</w:t>
-      </w:r>
-      <w:r>
-        <w:rPr>
-          <w:rFonts w:ascii="NimbusRomNo9L" w:hAnsi="NimbusRomNo9L"/>
-        </w:rPr>
-        <w:t xml:space="preserve">, bem como o </w:t>
-      </w:r>
-      <w:proofErr w:type="spellStart"/>
-      <w:r>
-        <w:rPr>
-          <w:rFonts w:ascii="NimbusRomNo9L" w:hAnsi="NimbusRomNo9L"/>
-        </w:rPr>
-        <w:t>número</w:t>
-      </w:r>
-      <w:proofErr w:type="spellEnd"/>
-      <w:r>
-        <w:rPr>
-          <w:rFonts w:ascii="NimbusRomNo9L" w:hAnsi="NimbusRomNo9L"/>
-        </w:rPr>
-        <w:t xml:space="preserve"> de </w:t>
-      </w:r>
-      <w:proofErr w:type="spellStart"/>
-      <w:r>
-        <w:rPr>
-          <w:rFonts w:ascii="NimbusRomNo9L" w:hAnsi="NimbusRomNo9L"/>
-        </w:rPr>
-        <w:t>subsequências</w:t>
-      </w:r>
-      <w:proofErr w:type="spellEnd"/>
-      <w:r>
-        <w:rPr>
-          <w:rFonts w:ascii="NimbusRomNo9L" w:hAnsi="NimbusRomNo9L"/>
-        </w:rPr>
-        <w:t xml:space="preserve"> estritamente crescentes de tamanho </w:t>
-      </w:r>
-      <w:proofErr w:type="spellStart"/>
-      <w:r>
-        <w:rPr>
-          <w:rFonts w:ascii="NimbusRomNo9L" w:hAnsi="NimbusRomNo9L"/>
-        </w:rPr>
-        <w:t>máximo</w:t>
-      </w:r>
-      <w:proofErr w:type="spellEnd"/>
-      <w:r>
-        <w:rPr>
-          <w:rFonts w:ascii="NimbusRomNo9L" w:hAnsi="NimbusRomNo9L"/>
-        </w:rPr>
-        <w:t xml:space="preserve">. Por exemplo, a </w:t>
-      </w:r>
-      <w:proofErr w:type="spellStart"/>
-      <w:r>
-        <w:rPr>
-          <w:rFonts w:ascii="NimbusRomNo9L" w:hAnsi="NimbusRomNo9L"/>
-        </w:rPr>
-        <w:t>sequência</w:t>
-      </w:r>
-      <w:proofErr w:type="spellEnd"/>
-      <w:r>
-        <w:rPr>
-          <w:rFonts w:ascii="NimbusRomNo9L" w:hAnsi="NimbusRomNo9L"/>
-        </w:rPr>
-        <w:t xml:space="preserve"> </w:t>
-      </w:r>
-      <w:r>
-        <w:rPr>
-          <w:rFonts w:ascii="Cambria Math" w:hAnsi="Cambria Math" w:cs="Cambria Math"/>
-        </w:rPr>
-        <w:t>⃗</w:t>
-      </w:r>
-      <w:r>
-        <w:rPr>
-          <w:rFonts w:ascii="NimbusRomNo9L" w:hAnsi="NimbusRomNo9L"/>
-          <w:i/>
-          <w:iCs/>
-        </w:rPr>
-        <w:t xml:space="preserve">x </w:t>
-      </w:r>
-      <w:r>
-        <w:rPr>
-          <w:rFonts w:ascii="CMR10" w:hAnsi="CMR10"/>
-        </w:rPr>
-        <w:t xml:space="preserve">= </w:t>
-      </w:r>
-      <w:r>
-        <w:rPr>
-          <w:rFonts w:ascii="Cambria Math" w:hAnsi="Cambria Math" w:cs="Cambria Math"/>
-        </w:rPr>
-        <w:t>⟨</w:t>
-      </w:r>
-      <w:r>
-        <w:rPr>
-          <w:rFonts w:ascii="NimbusRomNo9L" w:hAnsi="NimbusRomNo9L"/>
-        </w:rPr>
-        <w:t>1</w:t>
-      </w:r>
-      <w:r>
-        <w:rPr>
-          <w:rFonts w:ascii="CMMI10" w:hAnsi="CMMI10"/>
-        </w:rPr>
-        <w:t xml:space="preserve">, </w:t>
-      </w:r>
-      <w:r>
-        <w:rPr>
-          <w:rFonts w:ascii="NimbusRomNo9L" w:hAnsi="NimbusRomNo9L"/>
-        </w:rPr>
-        <w:t>2</w:t>
-      </w:r>
-      <w:r>
-        <w:rPr>
-          <w:rFonts w:ascii="CMMI10" w:hAnsi="CMMI10"/>
-        </w:rPr>
-        <w:t xml:space="preserve">, </w:t>
-      </w:r>
-      <w:r>
-        <w:rPr>
-          <w:rFonts w:ascii="NimbusRomNo9L" w:hAnsi="NimbusRomNo9L"/>
-        </w:rPr>
-        <w:t>6</w:t>
-      </w:r>
-      <w:r>
-        <w:rPr>
-          <w:rFonts w:ascii="CMMI10" w:hAnsi="CMMI10"/>
-        </w:rPr>
-        <w:t xml:space="preserve">, </w:t>
-      </w:r>
-      <w:r>
-        <w:rPr>
-          <w:rFonts w:ascii="NimbusRomNo9L" w:hAnsi="NimbusRomNo9L"/>
-        </w:rPr>
-        <w:t>3</w:t>
-      </w:r>
-      <w:r>
-        <w:rPr>
-          <w:rFonts w:ascii="CMMI10" w:hAnsi="CMMI10"/>
-        </w:rPr>
-        <w:t xml:space="preserve">, </w:t>
-      </w:r>
-      <w:r>
-        <w:rPr>
-          <w:rFonts w:ascii="NimbusRomNo9L" w:hAnsi="NimbusRomNo9L"/>
-        </w:rPr>
-        <w:t>7</w:t>
-      </w:r>
-      <w:r>
-        <w:rPr>
-          <w:rFonts w:ascii="Cambria Math" w:hAnsi="Cambria Math" w:cs="Cambria Math"/>
-        </w:rPr>
-        <w:t>⟩</w:t>
-      </w:r>
-      <w:r>
-        <w:rPr>
-          <w:rFonts w:ascii="CMSY10" w:hAnsi="CMSY10"/>
-        </w:rPr>
-        <w:t xml:space="preserve"> </w:t>
-      </w:r>
-      <w:r>
-        <w:rPr>
-          <w:rFonts w:ascii="NimbusRomNo9L" w:hAnsi="NimbusRomNo9L"/>
-        </w:rPr>
-        <w:t xml:space="preserve">tem duas </w:t>
-      </w:r>
-      <w:proofErr w:type="spellStart"/>
-      <w:r>
-        <w:rPr>
-          <w:rFonts w:ascii="NimbusRomNo9L" w:hAnsi="NimbusRomNo9L"/>
-        </w:rPr>
-        <w:t>subsequências</w:t>
-      </w:r>
-      <w:proofErr w:type="spellEnd"/>
-      <w:r>
-        <w:rPr>
-          <w:rFonts w:ascii="NimbusRomNo9L" w:hAnsi="NimbusRomNo9L"/>
-        </w:rPr>
-        <w:t xml:space="preserve"> estritamente crescentes de tamanho </w:t>
-      </w:r>
-      <w:proofErr w:type="spellStart"/>
-      <w:r>
-        <w:rPr>
-          <w:rFonts w:ascii="NimbusRomNo9L" w:hAnsi="NimbusRomNo9L"/>
-        </w:rPr>
-        <w:t>máximo</w:t>
-      </w:r>
-      <w:proofErr w:type="spellEnd"/>
-      <w:r>
-        <w:rPr>
-          <w:rFonts w:ascii="NimbusRomNo9L" w:hAnsi="NimbusRomNo9L"/>
-        </w:rPr>
-        <w:t xml:space="preserve"> igual a 4: </w:t>
-      </w:r>
-      <w:r>
-        <w:rPr>
-          <w:rFonts w:ascii="Cambria Math" w:hAnsi="Cambria Math" w:cs="Cambria Math"/>
-        </w:rPr>
-        <w:t>⃗</w:t>
-      </w:r>
-      <w:r>
-        <w:rPr>
-          <w:rFonts w:ascii="NimbusRomNo9L" w:hAnsi="NimbusRomNo9L"/>
-          <w:i/>
-          <w:iCs/>
-        </w:rPr>
-        <w:t>s</w:t>
-      </w:r>
-      <w:r>
-        <w:rPr>
-          <w:rFonts w:ascii="NimbusRomNo9L" w:hAnsi="NimbusRomNo9L"/>
-          <w:position w:val="-4"/>
-          <w:sz w:val="18"/>
-          <w:szCs w:val="18"/>
-        </w:rPr>
-        <w:t xml:space="preserve">1 </w:t>
-      </w:r>
-      <w:r>
-        <w:rPr>
-          <w:rFonts w:ascii="CMR10" w:hAnsi="CMR10"/>
-        </w:rPr>
-        <w:t xml:space="preserve">= </w:t>
-      </w:r>
-      <w:r>
-        <w:rPr>
-          <w:rFonts w:ascii="Cambria Math" w:hAnsi="Cambria Math" w:cs="Cambria Math"/>
-        </w:rPr>
-        <w:t>⟨</w:t>
-      </w:r>
-      <w:r>
-        <w:rPr>
-          <w:rFonts w:ascii="NimbusRomNo9L" w:hAnsi="NimbusRomNo9L"/>
-        </w:rPr>
-        <w:t>1</w:t>
-      </w:r>
-      <w:r>
-        <w:rPr>
-          <w:rFonts w:ascii="CMMI10" w:hAnsi="CMMI10"/>
-        </w:rPr>
-        <w:t>,</w:t>
-      </w:r>
-      <w:r>
-        <w:rPr>
-          <w:rFonts w:ascii="NimbusRomNo9L" w:hAnsi="NimbusRomNo9L"/>
-        </w:rPr>
-        <w:t>2</w:t>
-      </w:r>
-      <w:r>
-        <w:rPr>
-          <w:rFonts w:ascii="CMMI10" w:hAnsi="CMMI10"/>
-        </w:rPr>
-        <w:t>,</w:t>
-      </w:r>
-      <w:r>
-        <w:rPr>
-          <w:rFonts w:ascii="NimbusRomNo9L" w:hAnsi="NimbusRomNo9L"/>
-        </w:rPr>
-        <w:t>6</w:t>
-      </w:r>
-      <w:r>
-        <w:rPr>
-          <w:rFonts w:ascii="CMMI10" w:hAnsi="CMMI10"/>
-        </w:rPr>
-        <w:t>,</w:t>
-      </w:r>
-      <w:r>
-        <w:rPr>
-          <w:rFonts w:ascii="NimbusRomNo9L" w:hAnsi="NimbusRomNo9L"/>
-        </w:rPr>
-        <w:t>7</w:t>
-      </w:r>
-      <w:r>
-        <w:rPr>
-          <w:rFonts w:ascii="Cambria Math" w:hAnsi="Cambria Math" w:cs="Cambria Math"/>
-        </w:rPr>
-        <w:t>⟩</w:t>
-      </w:r>
-      <w:r>
-        <w:rPr>
-          <w:rFonts w:ascii="CMSY10" w:hAnsi="CMSY10"/>
-        </w:rPr>
-        <w:t xml:space="preserve"> </w:t>
-      </w:r>
-      <w:r>
-        <w:rPr>
-          <w:rFonts w:ascii="NimbusRomNo9L" w:hAnsi="NimbusRomNo9L"/>
-        </w:rPr>
-        <w:t xml:space="preserve">e </w:t>
-      </w:r>
-    </w:p>
-    <w:p>
-      <w:pPr>
-        <w:pStyle w:val="NormalWeb"/>
-      </w:pPr>
-      <w:r>
-        <w:rPr>
-          <w:rFonts w:ascii="Cambria Math" w:hAnsi="Cambria Math" w:cs="Cambria Math"/>
-        </w:rPr>
-        <w:t>⃗</w:t>
-      </w:r>
-      <w:r>
-        <w:rPr>
-          <w:rFonts w:ascii="NimbusRomNo9L" w:hAnsi="NimbusRomNo9L"/>
-          <w:i/>
-          <w:iCs/>
-        </w:rPr>
-        <w:t xml:space="preserve">s </w:t>
-      </w:r>
-      <w:r>
-        <w:rPr>
-          <w:rFonts w:ascii="NimbusRomNo9L" w:hAnsi="NimbusRomNo9L"/>
-          <w:position w:val="-4"/>
-          <w:sz w:val="18"/>
-          <w:szCs w:val="18"/>
-        </w:rPr>
-        <w:t xml:space="preserve">2 </w:t>
-      </w:r>
-      <w:r>
-        <w:rPr>
-          <w:rFonts w:ascii="CMR10" w:hAnsi="CMR10"/>
-        </w:rPr>
-        <w:t xml:space="preserve">= </w:t>
-      </w:r>
-      <w:r>
-        <w:rPr>
-          <w:rFonts w:ascii="Cambria Math" w:hAnsi="Cambria Math" w:cs="Cambria Math"/>
-        </w:rPr>
-        <w:t>⟨</w:t>
-      </w:r>
-      <w:r>
-        <w:rPr>
-          <w:rFonts w:ascii="CMSY10" w:hAnsi="CMSY10"/>
-        </w:rPr>
-        <w:t xml:space="preserve"> </w:t>
-      </w:r>
-      <w:proofErr w:type="gramStart"/>
-      <w:r>
-        <w:rPr>
-          <w:rFonts w:ascii="NimbusRomNo9L" w:hAnsi="NimbusRomNo9L"/>
-        </w:rPr>
-        <w:t xml:space="preserve">1 </w:t>
-      </w:r>
-      <w:r>
-        <w:rPr>
-          <w:rFonts w:ascii="CMMI10" w:hAnsi="CMMI10"/>
-        </w:rPr>
-        <w:t>,</w:t>
-      </w:r>
-      <w:proofErr w:type="gramEnd"/>
-      <w:r>
-        <w:rPr>
-          <w:rFonts w:ascii="CMMI10" w:hAnsi="CMMI10"/>
-        </w:rPr>
-        <w:t xml:space="preserve"> </w:t>
-      </w:r>
-      <w:r>
-        <w:rPr>
-          <w:rFonts w:ascii="NimbusRomNo9L" w:hAnsi="NimbusRomNo9L"/>
-        </w:rPr>
-        <w:t xml:space="preserve">2 </w:t>
-      </w:r>
-      <w:r>
-        <w:rPr>
-          <w:rFonts w:ascii="CMMI10" w:hAnsi="CMMI10"/>
-        </w:rPr>
-        <w:t xml:space="preserve">, </w:t>
-      </w:r>
-      <w:r>
-        <w:rPr>
-          <w:rFonts w:ascii="NimbusRomNo9L" w:hAnsi="NimbusRomNo9L"/>
-        </w:rPr>
-        <w:t xml:space="preserve">3 </w:t>
-      </w:r>
-      <w:r>
-        <w:rPr>
-          <w:rFonts w:ascii="CMMI10" w:hAnsi="CMMI10"/>
-        </w:rPr>
-        <w:t xml:space="preserve">, </w:t>
-      </w:r>
-      <w:r>
-        <w:rPr>
-          <w:rFonts w:ascii="NimbusRomNo9L" w:hAnsi="NimbusRomNo9L"/>
-        </w:rPr>
-        <w:t xml:space="preserve">7 </w:t>
-      </w:r>
-      <w:r>
-        <w:rPr>
-          <w:rFonts w:ascii="Cambria Math" w:hAnsi="Cambria Math" w:cs="Cambria Math"/>
-        </w:rPr>
-        <w:t>⟩</w:t>
-      </w:r>
-      <w:r>
-        <w:rPr>
-          <w:rFonts w:ascii="CMSY10" w:hAnsi="CMSY10"/>
-        </w:rPr>
-        <w:t xml:space="preserve"> </w:t>
-      </w:r>
-      <w:r>
-        <w:rPr>
-          <w:rFonts w:ascii="NimbusRomNo9L" w:hAnsi="NimbusRomNo9L"/>
+          <w:lang w:val="pt-PT"/>
         </w:rPr>
         <w:t xml:space="preserve">. </w:t>
-      </w:r>
-    </w:p>
-    <w:p>
-      <w:pPr>
-        <w:pStyle w:val="NormalWeb"/>
-      </w:pPr>
-      <w:r>
-        <w:rPr>
-          <w:rFonts w:ascii="NimbusRomNo9L" w:hAnsi="NimbusRomNo9L"/>
-        </w:rPr>
-        <w:t xml:space="preserve">Problema 2 Dadas duas </w:t>
-      </w:r>
-      <w:proofErr w:type="spellStart"/>
-      <w:r>
-        <w:rPr>
-          <w:rFonts w:ascii="NimbusRomNo9L" w:hAnsi="NimbusRomNo9L"/>
-        </w:rPr>
-        <w:t>sequências</w:t>
-      </w:r>
-      <w:r>
-        <w:rPr>
-          <w:rFonts w:ascii="Cambria Math" w:hAnsi="Cambria Math" w:cs="Cambria Math"/>
-        </w:rPr>
-        <w:t>⃗</w:t>
-      </w:r>
-      <w:r>
-        <w:rPr>
-          <w:rFonts w:ascii="NimbusRomNo9L" w:hAnsi="NimbusRomNo9L"/>
-          <w:i/>
-          <w:iCs/>
-        </w:rPr>
-        <w:t>x</w:t>
-      </w:r>
-      <w:proofErr w:type="spellEnd"/>
-      <w:r>
-        <w:rPr>
-          <w:rFonts w:ascii="NimbusRomNo9L" w:hAnsi="NimbusRomNo9L"/>
-          <w:i/>
-          <w:iCs/>
-        </w:rPr>
-        <w:t xml:space="preserve"> </w:t>
-      </w:r>
-      <w:r>
-        <w:rPr>
-          <w:rFonts w:ascii="CMR10" w:hAnsi="CMR10"/>
-        </w:rPr>
-        <w:t xml:space="preserve">= </w:t>
-      </w:r>
-      <w:r>
-        <w:rPr>
-          <w:rFonts w:ascii="Cambria Math" w:hAnsi="Cambria Math" w:cs="Cambria Math"/>
-        </w:rPr>
-        <w:t>⟨</w:t>
-      </w:r>
-      <w:r>
-        <w:rPr>
-          <w:rFonts w:ascii="NimbusRomNo9L" w:hAnsi="NimbusRomNo9L"/>
-          <w:i/>
-          <w:iCs/>
-        </w:rPr>
-        <w:t>x</w:t>
-      </w:r>
-      <w:proofErr w:type="gramStart"/>
-      <w:r>
-        <w:rPr>
-          <w:rFonts w:ascii="NimbusRomNo9L" w:hAnsi="NimbusRomNo9L"/>
-          <w:position w:val="-4"/>
-          <w:sz w:val="18"/>
-          <w:szCs w:val="18"/>
-        </w:rPr>
-        <w:t>0</w:t>
-      </w:r>
-      <w:r>
-        <w:rPr>
-          <w:rFonts w:ascii="CMMI10" w:hAnsi="CMMI10"/>
-        </w:rPr>
-        <w:t>,</w:t>
-      </w:r>
-      <w:r>
-        <w:rPr>
-          <w:rFonts w:ascii="NimbusRomNo9L" w:hAnsi="NimbusRomNo9L"/>
-          <w:i/>
-          <w:iCs/>
-        </w:rPr>
-        <w:t>x</w:t>
-      </w:r>
-      <w:proofErr w:type="gramEnd"/>
-      <w:r>
-        <w:rPr>
-          <w:rFonts w:ascii="NimbusRomNo9L" w:hAnsi="NimbusRomNo9L"/>
-          <w:position w:val="-4"/>
-          <w:sz w:val="18"/>
-          <w:szCs w:val="18"/>
-        </w:rPr>
-        <w:t>1</w:t>
-      </w:r>
-      <w:r>
-        <w:rPr>
-          <w:rFonts w:ascii="CMMI10" w:hAnsi="CMMI10"/>
-        </w:rPr>
-        <w:t>,...,</w:t>
-      </w:r>
-      <w:r>
-        <w:rPr>
-          <w:rFonts w:ascii="NimbusRomNo9L" w:hAnsi="NimbusRomNo9L"/>
-          <w:i/>
-          <w:iCs/>
-        </w:rPr>
-        <w:t>x</w:t>
-      </w:r>
-      <w:r>
-        <w:rPr>
-          <w:rFonts w:ascii="NimbusRomNo9L" w:hAnsi="NimbusRomNo9L"/>
-          <w:i/>
-          <w:iCs/>
-          <w:position w:val="-4"/>
-          <w:sz w:val="18"/>
-          <w:szCs w:val="18"/>
-        </w:rPr>
-        <w:t>k</w:t>
-      </w:r>
-      <w:r>
-        <w:rPr>
-          <w:rFonts w:ascii="Cambria Math" w:hAnsi="Cambria Math" w:cs="Cambria Math"/>
-        </w:rPr>
-        <w:t>⟩</w:t>
-      </w:r>
-      <w:r>
-        <w:rPr>
-          <w:rFonts w:ascii="CMSY10" w:hAnsi="CMSY10"/>
-        </w:rPr>
-        <w:t xml:space="preserve"> </w:t>
-      </w:r>
-      <w:proofErr w:type="spellStart"/>
-      <w:r>
-        <w:rPr>
-          <w:rFonts w:ascii="NimbusRomNo9L" w:hAnsi="NimbusRomNo9L"/>
-        </w:rPr>
-        <w:t>e</w:t>
-      </w:r>
-      <w:r>
-        <w:rPr>
-          <w:rFonts w:ascii="Cambria Math" w:hAnsi="Cambria Math" w:cs="Cambria Math"/>
-        </w:rPr>
-        <w:t>⃗</w:t>
-      </w:r>
-      <w:r>
-        <w:rPr>
-          <w:rFonts w:ascii="NimbusRomNo9L" w:hAnsi="NimbusRomNo9L"/>
-          <w:i/>
-          <w:iCs/>
-        </w:rPr>
-        <w:t>y</w:t>
-      </w:r>
-      <w:proofErr w:type="spellEnd"/>
-      <w:r>
-        <w:rPr>
-          <w:rFonts w:ascii="NimbusRomNo9L" w:hAnsi="NimbusRomNo9L"/>
-          <w:i/>
-          <w:iCs/>
-        </w:rPr>
-        <w:t xml:space="preserve"> </w:t>
-      </w:r>
-      <w:r>
-        <w:rPr>
-          <w:rFonts w:ascii="CMR10" w:hAnsi="CMR10"/>
-        </w:rPr>
-        <w:t xml:space="preserve">= </w:t>
-      </w:r>
-      <w:r>
-        <w:rPr>
-          <w:rFonts w:ascii="Cambria Math" w:hAnsi="Cambria Math" w:cs="Cambria Math"/>
-        </w:rPr>
-        <w:t>⟨</w:t>
-      </w:r>
-      <w:r>
-        <w:rPr>
-          <w:rFonts w:ascii="NimbusRomNo9L" w:hAnsi="NimbusRomNo9L"/>
-          <w:i/>
-          <w:iCs/>
-        </w:rPr>
-        <w:t>y</w:t>
-      </w:r>
-      <w:r>
-        <w:rPr>
-          <w:rFonts w:ascii="NimbusRomNo9L" w:hAnsi="NimbusRomNo9L"/>
-          <w:position w:val="-4"/>
-          <w:sz w:val="18"/>
-          <w:szCs w:val="18"/>
-        </w:rPr>
-        <w:t>0</w:t>
-      </w:r>
-      <w:r>
-        <w:rPr>
-          <w:rFonts w:ascii="CMMI10" w:hAnsi="CMMI10"/>
-        </w:rPr>
-        <w:t>,</w:t>
-      </w:r>
-      <w:r>
-        <w:rPr>
-          <w:rFonts w:ascii="NimbusRomNo9L" w:hAnsi="NimbusRomNo9L"/>
-          <w:i/>
-          <w:iCs/>
-        </w:rPr>
-        <w:t>y</w:t>
-      </w:r>
-      <w:r>
-        <w:rPr>
-          <w:rFonts w:ascii="NimbusRomNo9L" w:hAnsi="NimbusRomNo9L"/>
-          <w:position w:val="-4"/>
-          <w:sz w:val="18"/>
-          <w:szCs w:val="18"/>
-        </w:rPr>
-        <w:t>1</w:t>
-      </w:r>
-      <w:r>
-        <w:rPr>
-          <w:rFonts w:ascii="CMMI10" w:hAnsi="CMMI10"/>
-        </w:rPr>
-        <w:t>,...,</w:t>
-      </w:r>
-      <w:r>
-        <w:rPr>
-          <w:rFonts w:ascii="NimbusRomNo9L" w:hAnsi="NimbusRomNo9L"/>
-          <w:i/>
-          <w:iCs/>
-        </w:rPr>
-        <w:t>y</w:t>
-      </w:r>
-      <w:r>
-        <w:rPr>
-          <w:rFonts w:ascii="NimbusRomNo9L" w:hAnsi="NimbusRomNo9L"/>
-          <w:i/>
-          <w:iCs/>
-          <w:position w:val="-4"/>
-          <w:sz w:val="18"/>
-          <w:szCs w:val="18"/>
-        </w:rPr>
-        <w:t>l</w:t>
-      </w:r>
-      <w:r>
-        <w:rPr>
-          <w:rFonts w:ascii="Cambria Math" w:hAnsi="Cambria Math" w:cs="Cambria Math"/>
-        </w:rPr>
-        <w:t>⟩</w:t>
-      </w:r>
-      <w:r>
-        <w:rPr>
-          <w:rFonts w:ascii="CMSY10" w:hAnsi="CMSY10"/>
-        </w:rPr>
-        <w:t xml:space="preserve"> </w:t>
-      </w:r>
-      <w:r>
-        <w:rPr>
-          <w:rFonts w:ascii="NimbusRomNo9L" w:hAnsi="NimbusRomNo9L"/>
-        </w:rPr>
-        <w:t xml:space="preserve">de inteiros, pretende calcular-se o tamanho da maior </w:t>
-      </w:r>
-      <w:proofErr w:type="spellStart"/>
-      <w:r>
-        <w:rPr>
-          <w:rFonts w:ascii="NimbusRomNo9L" w:hAnsi="NimbusRomNo9L"/>
-        </w:rPr>
-        <w:t>subsequência</w:t>
-      </w:r>
-      <w:proofErr w:type="spellEnd"/>
-      <w:r>
-        <w:rPr>
-          <w:rFonts w:ascii="NimbusRomNo9L" w:hAnsi="NimbusRomNo9L"/>
-        </w:rPr>
-        <w:t xml:space="preserve"> comum estritamente crescente entre </w:t>
-      </w:r>
-      <w:r>
-        <w:rPr>
-          <w:rFonts w:ascii="Cambria Math" w:hAnsi="Cambria Math" w:cs="Cambria Math"/>
-        </w:rPr>
-        <w:t>⃗</w:t>
-      </w:r>
-      <w:r>
-        <w:rPr>
-          <w:rFonts w:ascii="NimbusRomNo9L" w:hAnsi="NimbusRomNo9L"/>
-          <w:i/>
-          <w:iCs/>
-        </w:rPr>
-        <w:t xml:space="preserve">x </w:t>
-      </w:r>
-      <w:r>
-        <w:rPr>
-          <w:rFonts w:ascii="NimbusRomNo9L" w:hAnsi="NimbusRomNo9L"/>
-        </w:rPr>
-        <w:t xml:space="preserve">e </w:t>
-      </w:r>
-      <w:r>
-        <w:rPr>
-          <w:rFonts w:ascii="Cambria Math" w:hAnsi="Cambria Math" w:cs="Cambria Math"/>
-        </w:rPr>
-        <w:t>⃗</w:t>
-      </w:r>
-      <w:r>
-        <w:rPr>
-          <w:rFonts w:ascii="NimbusRomNo9L" w:hAnsi="NimbusRomNo9L"/>
-          <w:i/>
-          <w:iCs/>
-        </w:rPr>
-        <w:t>y</w:t>
-      </w:r>
-      <w:r>
-        <w:rPr>
-          <w:rFonts w:ascii="NimbusRomNo9L" w:hAnsi="NimbusRomNo9L"/>
-        </w:rPr>
-        <w:t xml:space="preserve">, bem como o </w:t>
-      </w:r>
-      <w:proofErr w:type="spellStart"/>
-      <w:r>
-        <w:rPr>
-          <w:rFonts w:ascii="NimbusRomNo9L" w:hAnsi="NimbusRomNo9L"/>
-        </w:rPr>
-        <w:t>número</w:t>
-      </w:r>
-      <w:proofErr w:type="spellEnd"/>
-      <w:r>
-        <w:rPr>
-          <w:rFonts w:ascii="NimbusRomNo9L" w:hAnsi="NimbusRomNo9L"/>
-        </w:rPr>
-        <w:t xml:space="preserve"> de </w:t>
-      </w:r>
-      <w:proofErr w:type="spellStart"/>
-      <w:r>
-        <w:rPr>
-          <w:rFonts w:ascii="NimbusRomNo9L" w:hAnsi="NimbusRomNo9L"/>
-        </w:rPr>
-        <w:t>subsequências</w:t>
-      </w:r>
-      <w:proofErr w:type="spellEnd"/>
-      <w:r>
-        <w:rPr>
-          <w:rFonts w:ascii="NimbusRomNo9L" w:hAnsi="NimbusRomNo9L"/>
-        </w:rPr>
-        <w:t xml:space="preserve"> comuns estritamente crescentes de tamanho </w:t>
-      </w:r>
-      <w:proofErr w:type="spellStart"/>
-      <w:r>
-        <w:rPr>
-          <w:rFonts w:ascii="NimbusRomNo9L" w:hAnsi="NimbusRomNo9L"/>
-        </w:rPr>
-        <w:t>máximo</w:t>
-      </w:r>
-      <w:proofErr w:type="spellEnd"/>
-      <w:r>
-        <w:rPr>
-          <w:rFonts w:ascii="NimbusRomNo9L" w:hAnsi="NimbusRomNo9L"/>
-        </w:rPr>
-        <w:t xml:space="preserve">. Por exemplo, as </w:t>
-      </w:r>
-      <w:proofErr w:type="spellStart"/>
-      <w:r>
-        <w:rPr>
-          <w:rFonts w:ascii="NimbusRomNo9L" w:hAnsi="NimbusRomNo9L"/>
-        </w:rPr>
-        <w:t>sequências</w:t>
-      </w:r>
-      <w:proofErr w:type="spellEnd"/>
-      <w:r>
-        <w:rPr>
-          <w:rFonts w:ascii="NimbusRomNo9L" w:hAnsi="NimbusRomNo9L"/>
-        </w:rPr>
-        <w:t xml:space="preserve"> </w:t>
-      </w:r>
-      <w:r>
-        <w:rPr>
-          <w:rFonts w:ascii="Cambria Math" w:hAnsi="Cambria Math" w:cs="Cambria Math"/>
-        </w:rPr>
-        <w:t>⃗</w:t>
-      </w:r>
-      <w:r>
-        <w:rPr>
-          <w:rFonts w:ascii="NimbusRomNo9L" w:hAnsi="NimbusRomNo9L"/>
-          <w:i/>
-          <w:iCs/>
-        </w:rPr>
-        <w:t xml:space="preserve">x </w:t>
-      </w:r>
-      <w:r>
-        <w:rPr>
-          <w:rFonts w:ascii="CMR10" w:hAnsi="CMR10"/>
-        </w:rPr>
-        <w:t xml:space="preserve">= </w:t>
-      </w:r>
-      <w:r>
-        <w:rPr>
-          <w:rFonts w:ascii="Cambria Math" w:hAnsi="Cambria Math" w:cs="Cambria Math"/>
-        </w:rPr>
-        <w:t>⟨</w:t>
-      </w:r>
-      <w:r>
-        <w:rPr>
-          <w:rFonts w:ascii="NimbusRomNo9L" w:hAnsi="NimbusRomNo9L"/>
-        </w:rPr>
-        <w:t>1</w:t>
-      </w:r>
-      <w:r>
-        <w:rPr>
-          <w:rFonts w:ascii="CMMI10" w:hAnsi="CMMI10"/>
-        </w:rPr>
-        <w:t xml:space="preserve">, </w:t>
-      </w:r>
-      <w:r>
-        <w:rPr>
-          <w:rFonts w:ascii="NimbusRomNo9L" w:hAnsi="NimbusRomNo9L"/>
-        </w:rPr>
-        <w:t>2</w:t>
-      </w:r>
-      <w:r>
-        <w:rPr>
-          <w:rFonts w:ascii="CMMI10" w:hAnsi="CMMI10"/>
-        </w:rPr>
-        <w:t xml:space="preserve">, </w:t>
-      </w:r>
-      <w:r>
-        <w:rPr>
-          <w:rFonts w:ascii="NimbusRomNo9L" w:hAnsi="NimbusRomNo9L"/>
-        </w:rPr>
-        <w:t>6</w:t>
-      </w:r>
-      <w:r>
-        <w:rPr>
-          <w:rFonts w:ascii="CMMI10" w:hAnsi="CMMI10"/>
-        </w:rPr>
-        <w:t xml:space="preserve">, </w:t>
-      </w:r>
-      <w:r>
-        <w:rPr>
-          <w:rFonts w:ascii="NimbusRomNo9L" w:hAnsi="NimbusRomNo9L"/>
-        </w:rPr>
-        <w:t>3</w:t>
-      </w:r>
-      <w:r>
-        <w:rPr>
-          <w:rFonts w:ascii="CMMI10" w:hAnsi="CMMI10"/>
-        </w:rPr>
-        <w:t xml:space="preserve">, </w:t>
-      </w:r>
-      <w:r>
-        <w:rPr>
-          <w:rFonts w:ascii="NimbusRomNo9L" w:hAnsi="NimbusRomNo9L"/>
-        </w:rPr>
-        <w:t>7</w:t>
-      </w:r>
-      <w:r>
-        <w:rPr>
-          <w:rFonts w:ascii="Cambria Math" w:hAnsi="Cambria Math" w:cs="Cambria Math"/>
-        </w:rPr>
-        <w:t>⟩</w:t>
-      </w:r>
-      <w:r>
-        <w:rPr>
-          <w:rFonts w:ascii="CMSY10" w:hAnsi="CMSY10"/>
-        </w:rPr>
-        <w:t xml:space="preserve"> </w:t>
-      </w:r>
-      <w:r>
-        <w:rPr>
-          <w:rFonts w:ascii="NimbusRomNo9L" w:hAnsi="NimbusRomNo9L"/>
-        </w:rPr>
-        <w:t xml:space="preserve">e </w:t>
-      </w:r>
-      <w:r>
-        <w:rPr>
-          <w:rFonts w:ascii="Cambria Math" w:hAnsi="Cambria Math" w:cs="Cambria Math"/>
-        </w:rPr>
-        <w:t>⃗</w:t>
-      </w:r>
-      <w:r>
-        <w:rPr>
-          <w:rFonts w:ascii="NimbusRomNo9L" w:hAnsi="NimbusRomNo9L"/>
-          <w:i/>
-          <w:iCs/>
-        </w:rPr>
-        <w:t xml:space="preserve">y </w:t>
-      </w:r>
-      <w:r>
-        <w:rPr>
-          <w:rFonts w:ascii="CMR10" w:hAnsi="CMR10"/>
-        </w:rPr>
-        <w:t xml:space="preserve">= </w:t>
-      </w:r>
-      <w:r>
-        <w:rPr>
-          <w:rFonts w:ascii="Cambria Math" w:hAnsi="Cambria Math" w:cs="Cambria Math"/>
-        </w:rPr>
-        <w:t>⟨</w:t>
-      </w:r>
-      <w:r>
-        <w:rPr>
-          <w:rFonts w:ascii="NimbusRomNo9L" w:hAnsi="NimbusRomNo9L"/>
-        </w:rPr>
-        <w:t>1</w:t>
-      </w:r>
-      <w:r>
-        <w:rPr>
-          <w:rFonts w:ascii="CMMI10" w:hAnsi="CMMI10"/>
-        </w:rPr>
-        <w:t xml:space="preserve">, </w:t>
-      </w:r>
-      <w:r>
-        <w:rPr>
-          <w:rFonts w:ascii="NimbusRomNo9L" w:hAnsi="NimbusRomNo9L"/>
-        </w:rPr>
-        <w:t>2</w:t>
-      </w:r>
-      <w:r>
-        <w:rPr>
-          <w:rFonts w:ascii="CMMI10" w:hAnsi="CMMI10"/>
-        </w:rPr>
-        <w:t xml:space="preserve">, </w:t>
-      </w:r>
-      <w:r>
-        <w:rPr>
-          <w:rFonts w:ascii="NimbusRomNo9L" w:hAnsi="NimbusRomNo9L"/>
-        </w:rPr>
-        <w:t>4</w:t>
-      </w:r>
-      <w:r>
-        <w:rPr>
-          <w:rFonts w:ascii="CMMI10" w:hAnsi="CMMI10"/>
-        </w:rPr>
-        <w:t xml:space="preserve">, </w:t>
-      </w:r>
-      <w:r>
-        <w:rPr>
-          <w:rFonts w:ascii="NimbusRomNo9L" w:hAnsi="NimbusRomNo9L"/>
-        </w:rPr>
-        <w:t>7</w:t>
-      </w:r>
-      <w:r>
-        <w:rPr>
-          <w:rFonts w:ascii="CMMI10" w:hAnsi="CMMI10"/>
-        </w:rPr>
-        <w:t xml:space="preserve">, </w:t>
-      </w:r>
-      <w:r>
-        <w:rPr>
-          <w:rFonts w:ascii="NimbusRomNo9L" w:hAnsi="NimbusRomNo9L"/>
-        </w:rPr>
-        <w:t>3</w:t>
-      </w:r>
-      <w:r>
-        <w:rPr>
-          <w:rFonts w:ascii="Cambria Math" w:hAnsi="Cambria Math" w:cs="Cambria Math"/>
-        </w:rPr>
-        <w:t>⟩</w:t>
-      </w:r>
-      <w:r>
-        <w:rPr>
-          <w:rFonts w:ascii="CMSY10" w:hAnsi="CMSY10"/>
-        </w:rPr>
-        <w:t xml:space="preserve"> </w:t>
-      </w:r>
-      <w:proofErr w:type="spellStart"/>
-      <w:r>
-        <w:rPr>
-          <w:rFonts w:ascii="NimbusRomNo9L" w:hAnsi="NimbusRomNo9L"/>
-        </w:rPr>
-        <w:t>têm</w:t>
-      </w:r>
-      <w:proofErr w:type="spellEnd"/>
-      <w:r>
-        <w:rPr>
-          <w:rFonts w:ascii="NimbusRomNo9L" w:hAnsi="NimbusRomNo9L"/>
-        </w:rPr>
-        <w:t xml:space="preserve"> duas </w:t>
-      </w:r>
-      <w:proofErr w:type="spellStart"/>
-      <w:r>
-        <w:rPr>
-          <w:rFonts w:ascii="NimbusRomNo9L" w:hAnsi="NimbusRomNo9L"/>
-        </w:rPr>
-        <w:t>subsequências</w:t>
-      </w:r>
-      <w:proofErr w:type="spellEnd"/>
-      <w:r>
-        <w:rPr>
-          <w:rFonts w:ascii="NimbusRomNo9L" w:hAnsi="NimbusRomNo9L"/>
-        </w:rPr>
-        <w:t xml:space="preserve"> comuns estritamente crescentes de tamanho </w:t>
-      </w:r>
-      <w:proofErr w:type="spellStart"/>
-      <w:r>
-        <w:rPr>
-          <w:rFonts w:ascii="NimbusRomNo9L" w:hAnsi="NimbusRomNo9L"/>
-        </w:rPr>
-        <w:t>máximo</w:t>
-      </w:r>
-      <w:proofErr w:type="spellEnd"/>
-      <w:r>
-        <w:rPr>
-          <w:rFonts w:ascii="NimbusRomNo9L" w:hAnsi="NimbusRomNo9L"/>
-        </w:rPr>
-        <w:t xml:space="preserve"> igual a 3: </w:t>
-      </w:r>
-      <w:r>
-        <w:rPr>
-          <w:rFonts w:ascii="Cambria Math" w:hAnsi="Cambria Math" w:cs="Cambria Math"/>
-        </w:rPr>
-        <w:t>⃗</w:t>
-      </w:r>
-      <w:r>
-        <w:rPr>
-          <w:rFonts w:ascii="NimbusRomNo9L" w:hAnsi="NimbusRomNo9L"/>
-          <w:i/>
-          <w:iCs/>
-        </w:rPr>
-        <w:t>s</w:t>
-      </w:r>
-      <w:r>
-        <w:rPr>
-          <w:rFonts w:ascii="NimbusRomNo9L" w:hAnsi="NimbusRomNo9L"/>
-          <w:position w:val="-4"/>
-          <w:sz w:val="18"/>
-          <w:szCs w:val="18"/>
-        </w:rPr>
-        <w:t xml:space="preserve">1 </w:t>
-      </w:r>
-      <w:r>
-        <w:rPr>
-          <w:rFonts w:ascii="CMR10" w:hAnsi="CMR10"/>
-        </w:rPr>
-        <w:t xml:space="preserve">= </w:t>
-      </w:r>
-      <w:r>
-        <w:rPr>
-          <w:rFonts w:ascii="Cambria Math" w:hAnsi="Cambria Math" w:cs="Cambria Math"/>
-        </w:rPr>
-        <w:t>⟨</w:t>
-      </w:r>
-      <w:r>
-        <w:rPr>
-          <w:rFonts w:ascii="NimbusRomNo9L" w:hAnsi="NimbusRomNo9L"/>
-        </w:rPr>
-        <w:t>1</w:t>
-      </w:r>
-      <w:r>
-        <w:rPr>
-          <w:rFonts w:ascii="CMMI10" w:hAnsi="CMMI10"/>
-        </w:rPr>
-        <w:t xml:space="preserve">, </w:t>
-      </w:r>
-      <w:r>
-        <w:rPr>
-          <w:rFonts w:ascii="NimbusRomNo9L" w:hAnsi="NimbusRomNo9L"/>
-        </w:rPr>
-        <w:t>2</w:t>
-      </w:r>
-      <w:r>
-        <w:rPr>
-          <w:rFonts w:ascii="CMMI10" w:hAnsi="CMMI10"/>
-        </w:rPr>
-        <w:t xml:space="preserve">, </w:t>
-      </w:r>
-      <w:r>
-        <w:rPr>
-          <w:rFonts w:ascii="NimbusRomNo9L" w:hAnsi="NimbusRomNo9L"/>
-        </w:rPr>
-        <w:t>3</w:t>
-      </w:r>
-      <w:r>
-        <w:rPr>
-          <w:rFonts w:ascii="Cambria Math" w:hAnsi="Cambria Math" w:cs="Cambria Math"/>
-        </w:rPr>
-        <w:t>⟩</w:t>
-      </w:r>
-      <w:r>
-        <w:rPr>
-          <w:rFonts w:ascii="CMSY10" w:hAnsi="CMSY10"/>
-        </w:rPr>
-        <w:t xml:space="preserve"> </w:t>
-      </w:r>
-      <w:r>
-        <w:rPr>
-          <w:rFonts w:ascii="NimbusRomNo9L" w:hAnsi="NimbusRomNo9L"/>
-        </w:rPr>
-        <w:t xml:space="preserve">e </w:t>
-      </w:r>
-      <w:r>
-        <w:rPr>
-          <w:rFonts w:ascii="Cambria Math" w:hAnsi="Cambria Math" w:cs="Cambria Math"/>
-        </w:rPr>
-        <w:t>⃗</w:t>
-      </w:r>
-      <w:r>
-        <w:rPr>
-          <w:rFonts w:ascii="NimbusRomNo9L" w:hAnsi="NimbusRomNo9L"/>
-          <w:i/>
-          <w:iCs/>
-        </w:rPr>
-        <w:t>s</w:t>
-      </w:r>
-      <w:r>
-        <w:rPr>
-          <w:rFonts w:ascii="NimbusRomNo9L" w:hAnsi="NimbusRomNo9L"/>
-          <w:position w:val="-4"/>
-          <w:sz w:val="18"/>
-          <w:szCs w:val="18"/>
-        </w:rPr>
-        <w:t xml:space="preserve">2 </w:t>
-      </w:r>
-      <w:r>
-        <w:rPr>
-          <w:rFonts w:ascii="CMR10" w:hAnsi="CMR10"/>
-        </w:rPr>
-        <w:t xml:space="preserve">= </w:t>
-      </w:r>
-      <w:r>
-        <w:rPr>
-          <w:rFonts w:ascii="Cambria Math" w:hAnsi="Cambria Math" w:cs="Cambria Math"/>
-        </w:rPr>
-        <w:t>⟨</w:t>
-      </w:r>
-      <w:r>
-        <w:rPr>
-          <w:rFonts w:ascii="NimbusRomNo9L" w:hAnsi="NimbusRomNo9L"/>
-        </w:rPr>
-        <w:t>1</w:t>
-      </w:r>
-      <w:r>
-        <w:rPr>
-          <w:rFonts w:ascii="CMMI10" w:hAnsi="CMMI10"/>
-        </w:rPr>
-        <w:t xml:space="preserve">, </w:t>
-      </w:r>
-      <w:r>
-        <w:rPr>
-          <w:rFonts w:ascii="NimbusRomNo9L" w:hAnsi="NimbusRomNo9L"/>
-        </w:rPr>
-        <w:t>2</w:t>
-      </w:r>
-      <w:r>
-        <w:rPr>
-          <w:rFonts w:ascii="CMMI10" w:hAnsi="CMMI10"/>
-        </w:rPr>
-        <w:t xml:space="preserve">, </w:t>
-      </w:r>
-      <w:r>
-        <w:rPr>
-          <w:rFonts w:ascii="NimbusRomNo9L" w:hAnsi="NimbusRomNo9L"/>
-        </w:rPr>
-        <w:t>7</w:t>
-      </w:r>
-      <w:r>
-        <w:rPr>
-          <w:rFonts w:ascii="Cambria Math" w:hAnsi="Cambria Math" w:cs="Cambria Math"/>
-        </w:rPr>
-        <w:t>⟩</w:t>
-      </w:r>
-      <w:r>
-        <w:rPr>
-          <w:rFonts w:ascii="NimbusRomNo9L" w:hAnsi="NimbusRomNo9L"/>
-        </w:rPr>
-        <w:t xml:space="preserve">. </w:t>
-      </w:r>
-    </w:p>
-    <w:p>
-      <w:pPr>
-        <w:spacing w:before="240" w:line="240" w:lineRule="auto"/>
-        <w:rPr>
-          <w:lang w:val="pt-PT"/>
-        </w:rPr>
-      </w:pPr>
-      <w:r>
-        <w:rPr>
-          <w:lang w:val="pt-PT"/>
-        </w:rPr>
-        <w:t>Para ambos os problemas para descobrir o tamanho da maior subsequência possível, a ideia é ter um vetor em que na mesma posição de um certo elemento teria o tamanho máximo de uma subsequência crescente que acaba nesse elemento</w:t>
-      </w:r>
-      <w:r>
-        <w:rPr>
-          <w:lang w:val="pt-PT"/>
-        </w:rPr>
-        <w:t xml:space="preserve">, vamos chamar a esse vetor </w:t>
-      </w:r>
-      <w:proofErr w:type="spellStart"/>
-      <w:r>
-        <w:rPr>
-          <w:lang w:val="pt-PT"/>
-        </w:rPr>
-        <w:t>lensList</w:t>
-      </w:r>
-      <w:proofErr w:type="spellEnd"/>
-      <w:r>
-        <w:rPr>
-          <w:lang w:val="pt-PT"/>
-        </w:rPr>
-        <w:t xml:space="preserve"> e para o problema 1 teremos uma lista adicional para quantas subsequências crescentes existem com o tamanho dito na </w:t>
-      </w:r>
-      <w:proofErr w:type="spellStart"/>
-      <w:r>
-        <w:rPr>
-          <w:lang w:val="pt-PT"/>
-        </w:rPr>
-        <w:t>lensList</w:t>
-      </w:r>
-      <w:proofErr w:type="spellEnd"/>
-      <w:r>
-        <w:rPr>
-          <w:lang w:val="pt-PT"/>
-        </w:rPr>
-        <w:t xml:space="preserve">. </w:t>
-      </w:r>
-    </w:p>
-    <w:p>
-      <w:pPr>
-        <w:spacing w:before="240" w:line="240" w:lineRule="auto"/>
-        <w:rPr>
-          <w:lang w:val="pt-PT"/>
-        </w:rPr>
-      </w:pPr>
-      <w:r>
-        <w:rPr>
-          <w:lang w:val="pt-PT"/>
-        </w:rPr>
-        <w:t>Para o problema 1</w:t>
-      </w:r>
-      <w:r>
-        <w:rPr>
-          <w:lang w:val="pt-PT"/>
-        </w:rPr>
-        <w:t xml:space="preserve"> inicializamos</w:t>
-      </w:r>
-      <w:r>
-        <w:rPr>
-          <w:lang w:val="pt-PT"/>
-        </w:rPr>
-        <w:t xml:space="preserve"> </w:t>
-      </w:r>
-      <w:r>
-        <w:rPr>
-          <w:lang w:val="pt-PT"/>
-        </w:rPr>
-        <w:t xml:space="preserve">o vetor </w:t>
-      </w:r>
-      <w:proofErr w:type="spellStart"/>
-      <w:r>
-        <w:rPr>
-          <w:lang w:val="pt-PT"/>
-        </w:rPr>
-        <w:t>lensList</w:t>
-      </w:r>
-      <w:proofErr w:type="spellEnd"/>
-      <w:r>
-        <w:rPr>
-          <w:lang w:val="pt-PT"/>
-        </w:rPr>
-        <w:t xml:space="preserve"> todo a 1</w:t>
-      </w:r>
-      <w:r>
-        <w:rPr>
-          <w:lang w:val="pt-PT"/>
-        </w:rPr>
-        <w:t xml:space="preserve">, </w:t>
-      </w:r>
-      <w:r>
-        <w:rPr>
-          <w:lang w:val="pt-PT"/>
-        </w:rPr>
-        <w:t>pois cada elemento pode ser considerado uma subsequência crescente de tamanho 1. U</w:t>
-      </w:r>
-      <w:r>
-        <w:rPr>
-          <w:lang w:val="pt-PT"/>
-        </w:rPr>
-        <w:t xml:space="preserve">sando uma variável i que irá iterar na lista inicial e </w:t>
-      </w:r>
-      <w:proofErr w:type="gramStart"/>
-      <w:r>
-        <w:rPr>
-          <w:lang w:val="pt-PT"/>
-        </w:rPr>
-        <w:t>uma variável j</w:t>
-      </w:r>
-      <w:proofErr w:type="gramEnd"/>
-      <w:r>
-        <w:rPr>
-          <w:lang w:val="pt-PT"/>
-        </w:rPr>
-        <w:t xml:space="preserve"> que para cada i irá percorrer </w:t>
-      </w:r>
-      <w:r>
-        <w:rPr>
-          <w:lang w:val="pt-PT"/>
-        </w:rPr>
-        <w:t>todos</w:t>
-      </w:r>
-      <w:r>
-        <w:rPr>
-          <w:lang w:val="pt-PT"/>
-        </w:rPr>
-        <w:t xml:space="preserve"> elemento da lista</w:t>
-      </w:r>
-      <w:r>
-        <w:rPr>
-          <w:lang w:val="pt-PT"/>
-        </w:rPr>
-        <w:t xml:space="preserve"> com índice menor que i, caso o valor em </w:t>
-      </w:r>
-      <w:r>
-        <w:rPr>
-          <w:lang w:val="pt-PT"/>
-        </w:rPr>
-        <w:t>i</w:t>
-      </w:r>
-      <w:r>
-        <w:rPr>
-          <w:lang w:val="pt-PT"/>
-        </w:rPr>
-        <w:t xml:space="preserve"> seja</w:t>
-      </w:r>
-      <w:r>
-        <w:rPr>
-          <w:lang w:val="pt-PT"/>
-        </w:rPr>
-        <w:t xml:space="preserve"> maior que o valor em j então no </w:t>
-      </w:r>
-      <w:proofErr w:type="spellStart"/>
-      <w:r>
-        <w:rPr>
-          <w:lang w:val="pt-PT"/>
-        </w:rPr>
-        <w:t>lensList</w:t>
-      </w:r>
-      <w:proofErr w:type="spellEnd"/>
-      <w:r>
-        <w:rPr>
-          <w:lang w:val="pt-PT"/>
-        </w:rPr>
-        <w:t xml:space="preserve"> se o valor que está em i for menor que valor </w:t>
-      </w:r>
-      <w:proofErr w:type="spellStart"/>
-      <w:r>
-        <w:rPr>
-          <w:lang w:val="pt-PT"/>
-        </w:rPr>
-        <w:t>lensList</w:t>
-      </w:r>
-      <w:proofErr w:type="spellEnd"/>
-      <w:r>
-        <w:rPr>
-          <w:lang w:val="pt-PT"/>
-        </w:rPr>
-        <w:t xml:space="preserve">[j]+1 </w:t>
-      </w:r>
-      <w:r>
-        <w:rPr>
-          <w:lang w:val="pt-PT"/>
-        </w:rPr>
-        <w:t xml:space="preserve">então o valor em i passa a ser igual ao </w:t>
-      </w:r>
-      <w:proofErr w:type="spellStart"/>
-      <w:r>
-        <w:rPr>
-          <w:lang w:val="pt-PT"/>
-        </w:rPr>
-        <w:t>lensList</w:t>
-      </w:r>
-      <w:proofErr w:type="spellEnd"/>
-      <w:r>
-        <w:rPr>
-          <w:lang w:val="pt-PT"/>
-        </w:rPr>
-        <w:t>[j]+1.</w:t>
-      </w:r>
-    </w:p>
-    <w:p>
-      <w:pPr>
-        <w:spacing w:before="240" w:line="240" w:lineRule="auto"/>
-        <w:rPr>
-          <w:lang w:val="pt-PT"/>
-        </w:rPr>
-      </w:pPr>
-      <w:r>
-        <w:rPr>
-          <w:lang w:val="pt-PT"/>
-        </w:rPr>
-        <w:t xml:space="preserve">Para o problema 2 inicializamos o vetor </w:t>
-      </w:r>
-      <w:proofErr w:type="spellStart"/>
-      <w:r>
-        <w:rPr>
-          <w:lang w:val="pt-PT"/>
-        </w:rPr>
-        <w:t>lensList</w:t>
-      </w:r>
-      <w:proofErr w:type="spellEnd"/>
-      <w:r>
-        <w:rPr>
-          <w:lang w:val="pt-PT"/>
-        </w:rPr>
-        <w:t xml:space="preserve"> todo a 0, pois ao </w:t>
-      </w:r>
-      <w:proofErr w:type="gramStart"/>
-      <w:r>
-        <w:rPr>
-          <w:lang w:val="pt-PT"/>
-        </w:rPr>
-        <w:t>contrario</w:t>
-      </w:r>
-      <w:proofErr w:type="gramEnd"/>
-      <w:r>
-        <w:rPr>
-          <w:lang w:val="pt-PT"/>
-        </w:rPr>
-        <w:t xml:space="preserve"> do problema 1 neste problema temos de ter atenção se os elementos são comuns as duas listas. À semelhança do problema 1 temos uma variável i que itera em todos os </w:t>
-      </w:r>
-      <w:r>
-        <w:rPr>
-          <w:lang w:val="pt-PT"/>
-        </w:rPr>
-        <w:t xml:space="preserve">elementos da maior lista e j que para elemento </w:t>
-      </w:r>
-      <w:proofErr w:type="gramStart"/>
-      <w:r>
-        <w:rPr>
-          <w:lang w:val="pt-PT"/>
-        </w:rPr>
-        <w:t>de i</w:t>
-      </w:r>
-      <w:proofErr w:type="gramEnd"/>
-      <w:r>
-        <w:rPr>
-          <w:lang w:val="pt-PT"/>
-        </w:rPr>
-        <w:t xml:space="preserve"> ira iterar todos os elementos da segunda lista alem disto teremos também uma variável </w:t>
-      </w:r>
-      <w:proofErr w:type="spellStart"/>
-      <w:r>
-        <w:rPr>
-          <w:lang w:val="pt-PT"/>
-        </w:rPr>
-        <w:t>curr</w:t>
-      </w:r>
-      <w:proofErr w:type="spellEnd"/>
-      <w:r>
-        <w:rPr>
-          <w:lang w:val="pt-PT"/>
-        </w:rPr>
-        <w:t xml:space="preserve"> que ira guardar o tamanho da subsequência que estaríamos considerar, esta variável </w:t>
-      </w:r>
-      <w:r>
-        <w:rPr>
-          <w:lang w:val="pt-PT"/>
-        </w:rPr>
-        <w:t xml:space="preserve">toma o valor 0 a cada valor do i que consideramos. </w:t>
       </w:r>
     </w:p>
     <w:p>
@@ -2306,7 +728,6 @@
           <w:b/>
           <w:lang w:val="pt-PT"/>
         </w:rPr>
-        <w:lastRenderedPageBreak/>
         <w:t>Avaliação Experimental dos Resultados</w:t>
       </w:r>
     </w:p>

</xml_diff>

<commit_message>
Update relatorio (Final version???)
</commit_message>
<xml_diff>
--- a/Relatorio - P1 ASA.docx
+++ b/Relatorio - P1 ASA.docx
@@ -615,17 +615,36 @@
     </w:p>
     <w:p>
       <w:pPr>
+        <w:pStyle w:val="PargrafodaLista"/>
+        <w:numPr>
+          <w:ilvl w:val="0"/>
+          <w:numId w:val="6"/>
+        </w:numPr>
         <w:spacing w:before="240" w:line="240" w:lineRule="auto"/>
         <w:rPr>
           <w:lang w:val="pt-PT"/>
         </w:rPr>
       </w:pPr>
+      <w:r>
+        <w:rPr>
+          <w:lang w:val="pt-PT"/>
+        </w:rPr>
+        <w:t>https://www.youtube.com/watch?v=ASoaQq66foQ</w:t>
+      </w:r>
     </w:p>
     <w:p>
       <w:pPr>
         <w:spacing w:before="240" w:line="240" w:lineRule="auto"/>
-        <w:rPr>
-          <w:b/>
+        <w:ind w:left="360"/>
+        <w:rPr>
+          <w:lang w:val="pt-PT"/>
+        </w:rPr>
+      </w:pPr>
+    </w:p>
+    <w:p>
+      <w:pPr>
+        <w:spacing w:before="240" w:line="240" w:lineRule="auto"/>
+        <w:rPr>
           <w:lang w:val="pt-PT"/>
         </w:rPr>
       </w:pPr>
@@ -3852,6 +3871,29 @@
       <w:contextualSpacing/>
     </w:pPr>
   </w:style>
+  <w:style w:type="character" w:styleId="Hiperligao">
+    <w:name w:val="Hyperlink"/>
+    <w:basedOn w:val="Tipodeletrapredefinidodopargrafo"/>
+    <w:uiPriority w:val="99"/>
+    <w:unhideWhenUsed/>
+    <w:rsid w:val="0002275C"/>
+    <w:rPr>
+      <w:color w:val="0000FF" w:themeColor="hyperlink"/>
+      <w:u w:val="single"/>
+    </w:rPr>
+  </w:style>
+  <w:style w:type="character" w:styleId="MenoNoResolvida">
+    <w:name w:val="Unresolved Mention"/>
+    <w:basedOn w:val="Tipodeletrapredefinidodopargrafo"/>
+    <w:uiPriority w:val="99"/>
+    <w:semiHidden/>
+    <w:unhideWhenUsed/>
+    <w:rsid w:val="0002275C"/>
+    <w:rPr>
+      <w:color w:val="605E5C"/>
+      <w:shd w:val="clear" w:color="auto" w:fill="E1DFDD"/>
+    </w:rPr>
+  </w:style>
 </w:styles>
 </file>
 

</xml_diff>